<commit_message>
UNterordner anglegt, spec weitergeschrieben
</commit_message>
<xml_diff>
--- a/Spec Yacht.docx
+++ b/Spec Yacht.docx
@@ -29,9 +29,12 @@
       </w:r>
       <w:proofErr w:type="gramStart"/>
       <w:r>
-        <w:t>beschriebt..</w:t>
+        <w:t>beschriebt</w:t>
       </w:r>
       <w:proofErr w:type="gramEnd"/>
+      <w:r>
+        <w:t xml:space="preserve"> dies und das.</w:t>
+      </w:r>
     </w:p>
     <w:p>
       <w:pPr>
@@ -53,9 +56,14 @@
           <w:numId w:val="2"/>
         </w:numPr>
       </w:pPr>
-      <w:r>
-        <w:t>Punkt1</w:t>
-      </w:r>
+      <w:proofErr w:type="spellStart"/>
+      <w:r>
+        <w:t>Punkt</w:t>
+      </w:r>
+      <w:r>
+        <w:t>EIns</w:t>
+      </w:r>
+      <w:proofErr w:type="spellEnd"/>
     </w:p>
     <w:p>
       <w:pPr>
@@ -71,6 +79,18 @@
     </w:p>
     <w:p>
       <w:pPr>
+        <w:pStyle w:val="Listenabsatz"/>
+        <w:numPr>
+          <w:ilvl w:val="0"/>
+          <w:numId w:val="2"/>
+        </w:numPr>
+      </w:pPr>
+      <w:r>
+        <w:t>Punkt3</w:t>
+      </w:r>
+    </w:p>
+    <w:p>
+      <w:pPr>
         <w:pStyle w:val="berschrift1"/>
         <w:numPr>
           <w:ilvl w:val="0"/>
@@ -97,6 +117,20 @@
       <w:pPr>
         <w:pStyle w:val="Listenabsatz"/>
         <w:numPr>
+          <w:ilvl w:val="1"/>
+          <w:numId w:val="3"/>
+        </w:numPr>
+      </w:pPr>
+      <w:r>
+        <w:t>Anf1a</w:t>
+      </w:r>
+      <w:bookmarkStart w:id="0" w:name="_GoBack"/>
+      <w:bookmarkEnd w:id="0"/>
+    </w:p>
+    <w:p>
+      <w:pPr>
+        <w:pStyle w:val="Listenabsatz"/>
+        <w:numPr>
           <w:ilvl w:val="0"/>
           <w:numId w:val="3"/>
         </w:numPr>
@@ -104,8 +138,6 @@
       <w:r>
         <w:t>Anf2</w:t>
       </w:r>
-      <w:bookmarkStart w:id="0" w:name="_GoBack"/>
-      <w:bookmarkEnd w:id="0"/>
     </w:p>
     <w:sectPr>
       <w:pgSz w:w="11906" w:h="16838"/>
@@ -135,7 +167,7 @@
         <w:rFonts w:ascii="Symbol" w:hAnsi="Symbol" w:hint="default"/>
       </w:rPr>
     </w:lvl>
-    <w:lvl w:ilvl="1" w:tplc="04070003" w:tentative="1">
+    <w:lvl w:ilvl="1" w:tplc="04070003">
       <w:start w:val="1"/>
       <w:numFmt w:val="bullet"/>
       <w:lvlText w:val="o"/>

</xml_diff>

<commit_message>
Kapitel ergänzt und rechtschriebung korrigiert.
</commit_message>
<xml_diff>
--- a/Spec Yacht.docx
+++ b/Spec Yacht.docx
@@ -1,18 +1,13 @@
 
 <file path=word/document.xml><?xml version="1.0" encoding="utf-8"?>
-<w:document xmlns:wpc="http://schemas.microsoft.com/office/word/2010/wordprocessingCanvas" xmlns:cx="http://schemas.microsoft.com/office/drawing/2014/chartex" xmlns:cx1="http://schemas.microsoft.com/office/drawing/2015/9/8/chartex" xmlns:cx2="http://schemas.microsoft.com/office/drawing/2015/10/21/chartex" xmlns:cx3="http://schemas.microsoft.com/office/drawing/2016/5/9/chartex" xmlns:cx4="http://schemas.microsoft.com/office/drawing/2016/5/10/chartex" xmlns:cx5="http://schemas.microsoft.com/office/drawing/2016/5/11/chartex" xmlns:cx6="http://schemas.microsoft.com/office/drawing/2016/5/12/chartex" xmlns:cx7="http://schemas.microsoft.com/office/drawing/2016/5/13/chartex" xmlns:cx8="http://schemas.microsoft.com/office/drawing/2016/5/14/chartex" xmlns:mc="http://schemas.openxmlformats.org/markup-compatibility/2006" xmlns:aink="http://schemas.microsoft.com/office/drawing/2016/ink" xmlns:am3d="http://schemas.microsoft.com/office/drawing/2017/model3d" xmlns:o="urn:schemas-microsoft-com:office:office" xmlns:r="http://schemas.openxmlformats.org/officeDocument/2006/relationships" xmlns:m="http://schemas.openxmlformats.org/officeDocument/2006/math" xmlns:v="urn:schemas-microsoft-com:vml" xmlns:wp14="http://schemas.microsoft.com/office/word/2010/wordprocessingDrawing" xmlns:wp="http://schemas.openxmlformats.org/drawingml/2006/wordprocessingDrawing" xmlns:w10="urn:schemas-microsoft-com:office:word" xmlns:w="http://schemas.openxmlformats.org/wordprocessingml/2006/main" xmlns:w14="http://schemas.microsoft.com/office/word/2010/wordml" xmlns:w15="http://schemas.microsoft.com/office/word/2012/wordml" xmlns:w16cid="http://schemas.microsoft.com/office/word/2016/wordml/cid" xmlns:w16se="http://schemas.microsoft.com/office/word/2015/wordml/symex" xmlns:wpg="http://schemas.microsoft.com/office/word/2010/wordprocessingGroup" xmlns:wpi="http://schemas.microsoft.com/office/word/2010/wordprocessingInk" xmlns:wne="http://schemas.microsoft.com/office/word/2006/wordml" xmlns:wps="http://schemas.microsoft.com/office/word/2010/wordprocessingShape" mc:Ignorable="w14 w15 w16se w16cid wp14">
+<w:document xmlns:wpc="http://schemas.microsoft.com/office/word/2010/wordprocessingCanvas" xmlns:cx="http://schemas.microsoft.com/office/drawing/2014/chartex" xmlns:cx1="http://schemas.microsoft.com/office/drawing/2015/9/8/chartex" xmlns:cx2="http://schemas.microsoft.com/office/drawing/2015/10/21/chartex" xmlns:cx3="http://schemas.microsoft.com/office/drawing/2016/5/9/chartex" xmlns:cx4="http://schemas.microsoft.com/office/drawing/2016/5/10/chartex" xmlns:cx5="http://schemas.microsoft.com/office/drawing/2016/5/11/chartex" xmlns:cx6="http://schemas.microsoft.com/office/drawing/2016/5/12/chartex" xmlns:cx7="http://schemas.microsoft.com/office/drawing/2016/5/13/chartex" xmlns:cx8="http://schemas.microsoft.com/office/drawing/2016/5/14/chartex" xmlns:mc="http://schemas.openxmlformats.org/markup-compatibility/2006" xmlns:aink="http://schemas.microsoft.com/office/drawing/2016/ink" xmlns:am3d="http://schemas.microsoft.com/office/drawing/2017/model3d" xmlns:o="urn:schemas-microsoft-com:office:office" xmlns:oel="http://schemas.microsoft.com/office/2019/extlst" xmlns:r="http://schemas.openxmlformats.org/officeDocument/2006/relationships" xmlns:m="http://schemas.openxmlformats.org/officeDocument/2006/math" xmlns:v="urn:schemas-microsoft-com:vml" xmlns:wp14="http://schemas.microsoft.com/office/word/2010/wordprocessingDrawing" xmlns:wp="http://schemas.openxmlformats.org/drawingml/2006/wordprocessingDrawing" xmlns:w10="urn:schemas-microsoft-com:office:word" xmlns:w="http://schemas.openxmlformats.org/wordprocessingml/2006/main" xmlns:w14="http://schemas.microsoft.com/office/word/2010/wordml" xmlns:w15="http://schemas.microsoft.com/office/word/2012/wordml" xmlns:w16cex="http://schemas.microsoft.com/office/word/2018/wordml/cex" xmlns:w16cid="http://schemas.microsoft.com/office/word/2016/wordml/cid" xmlns:w16="http://schemas.microsoft.com/office/word/2018/wordml" xmlns:w16sdtdh="http://schemas.microsoft.com/office/word/2020/wordml/sdtdatahash" xmlns:w16se="http://schemas.microsoft.com/office/word/2015/wordml/symex" xmlns:wpg="http://schemas.microsoft.com/office/word/2010/wordprocessingGroup" xmlns:wpi="http://schemas.microsoft.com/office/word/2010/wordprocessingInk" xmlns:wne="http://schemas.microsoft.com/office/word/2006/wordml" xmlns:wps="http://schemas.microsoft.com/office/word/2010/wordprocessingShape" mc:Ignorable="w14 w15 w16se w16cid w16 w16cex w16sdtdh wp14">
   <w:body>
     <w:p>
       <w:pPr>
         <w:pStyle w:val="Titel"/>
       </w:pPr>
-      <w:proofErr w:type="spellStart"/>
-      <w:r>
-        <w:t>Spec</w:t>
-      </w:r>
-      <w:proofErr w:type="spellEnd"/>
-      <w:r>
-        <w:t xml:space="preserve"> Yacht</w:t>
+      <w:r>
+        <w:t>Spec Yacht</w:t>
       </w:r>
     </w:p>
     <w:p>
@@ -25,13 +20,14 @@
     </w:p>
     <w:p>
       <w:r>
-        <w:t xml:space="preserve">Dieses Dokument </w:t>
-      </w:r>
-      <w:proofErr w:type="gramStart"/>
-      <w:r>
-        <w:t>beschriebt</w:t>
-      </w:r>
-      <w:proofErr w:type="gramEnd"/>
+        <w:t>Dieses Dokument beschr</w:t>
+      </w:r>
+      <w:r>
+        <w:t>ie</w:t>
+      </w:r>
+      <w:r>
+        <w:t>bt</w:t>
+      </w:r>
       <w:r>
         <w:t xml:space="preserve"> </w:t>
       </w:r>
@@ -70,14 +66,12 @@
           <w:numId w:val="2"/>
         </w:numPr>
       </w:pPr>
-      <w:proofErr w:type="spellStart"/>
       <w:r>
         <w:t>Punkt</w:t>
       </w:r>
       <w:r>
         <w:t>EIns</w:t>
       </w:r>
-      <w:proofErr w:type="spellEnd"/>
     </w:p>
     <w:p>
       <w:pPr>
@@ -99,14 +93,12 @@
           <w:numId w:val="2"/>
         </w:numPr>
       </w:pPr>
-      <w:proofErr w:type="spellStart"/>
       <w:r>
         <w:t>Punkt</w:t>
       </w:r>
       <w:r>
         <w:t>Drei</w:t>
       </w:r>
-      <w:proofErr w:type="spellEnd"/>
     </w:p>
     <w:p>
       <w:pPr>
@@ -176,10 +168,25 @@
           <w:numId w:val="3"/>
         </w:numPr>
       </w:pPr>
-      <w:bookmarkStart w:id="1" w:name="_GoBack"/>
-      <w:bookmarkEnd w:id="1"/>
       <w:r>
         <w:t>Anf3</w:t>
+      </w:r>
+    </w:p>
+    <w:p>
+      <w:pPr>
+        <w:pStyle w:val="berschrift1"/>
+        <w:numPr>
+          <w:ilvl w:val="0"/>
+          <w:numId w:val="1"/>
+        </w:numPr>
+      </w:pPr>
+      <w:r>
+        <w:t>Weitere Anmerkungen</w:t>
+      </w:r>
+    </w:p>
+    <w:p>
+      <w:r>
+        <w:t>Auflistung von Anmerkungen.</w:t>
       </w:r>
     </w:p>
     <w:sectPr>
@@ -193,7 +200,7 @@
 </file>
 
 <file path=word/comments.xml><?xml version="1.0" encoding="utf-8"?>
-<w:comments xmlns:wpc="http://schemas.microsoft.com/office/word/2010/wordprocessingCanvas" xmlns:cx="http://schemas.microsoft.com/office/drawing/2014/chartex" xmlns:cx1="http://schemas.microsoft.com/office/drawing/2015/9/8/chartex" xmlns:cx2="http://schemas.microsoft.com/office/drawing/2015/10/21/chartex" xmlns:cx3="http://schemas.microsoft.com/office/drawing/2016/5/9/chartex" xmlns:cx4="http://schemas.microsoft.com/office/drawing/2016/5/10/chartex" xmlns:cx5="http://schemas.microsoft.com/office/drawing/2016/5/11/chartex" xmlns:cx6="http://schemas.microsoft.com/office/drawing/2016/5/12/chartex" xmlns:cx7="http://schemas.microsoft.com/office/drawing/2016/5/13/chartex" xmlns:cx8="http://schemas.microsoft.com/office/drawing/2016/5/14/chartex" xmlns:mc="http://schemas.openxmlformats.org/markup-compatibility/2006" xmlns:aink="http://schemas.microsoft.com/office/drawing/2016/ink" xmlns:am3d="http://schemas.microsoft.com/office/drawing/2017/model3d" xmlns:o="urn:schemas-microsoft-com:office:office" xmlns:r="http://schemas.openxmlformats.org/officeDocument/2006/relationships" xmlns:m="http://schemas.openxmlformats.org/officeDocument/2006/math" xmlns:v="urn:schemas-microsoft-com:vml" xmlns:wp14="http://schemas.microsoft.com/office/word/2010/wordprocessingDrawing" xmlns:wp="http://schemas.openxmlformats.org/drawingml/2006/wordprocessingDrawing" xmlns:w10="urn:schemas-microsoft-com:office:word" xmlns:w="http://schemas.openxmlformats.org/wordprocessingml/2006/main" xmlns:w14="http://schemas.microsoft.com/office/word/2010/wordml" xmlns:w15="http://schemas.microsoft.com/office/word/2012/wordml" xmlns:w16cid="http://schemas.microsoft.com/office/word/2016/wordml/cid" xmlns:w16se="http://schemas.microsoft.com/office/word/2015/wordml/symex" xmlns:wpg="http://schemas.microsoft.com/office/word/2010/wordprocessingGroup" xmlns:wpi="http://schemas.microsoft.com/office/word/2010/wordprocessingInk" xmlns:wne="http://schemas.microsoft.com/office/word/2006/wordml" xmlns:wps="http://schemas.microsoft.com/office/word/2010/wordprocessingShape" mc:Ignorable="w14 w15 w16se w16cid wp14">
+<w:comments xmlns:wpc="http://schemas.microsoft.com/office/word/2010/wordprocessingCanvas" xmlns:cx="http://schemas.microsoft.com/office/drawing/2014/chartex" xmlns:cx1="http://schemas.microsoft.com/office/drawing/2015/9/8/chartex" xmlns:cx2="http://schemas.microsoft.com/office/drawing/2015/10/21/chartex" xmlns:cx3="http://schemas.microsoft.com/office/drawing/2016/5/9/chartex" xmlns:cx4="http://schemas.microsoft.com/office/drawing/2016/5/10/chartex" xmlns:cx5="http://schemas.microsoft.com/office/drawing/2016/5/11/chartex" xmlns:cx6="http://schemas.microsoft.com/office/drawing/2016/5/12/chartex" xmlns:cx7="http://schemas.microsoft.com/office/drawing/2016/5/13/chartex" xmlns:cx8="http://schemas.microsoft.com/office/drawing/2016/5/14/chartex" xmlns:mc="http://schemas.openxmlformats.org/markup-compatibility/2006" xmlns:aink="http://schemas.microsoft.com/office/drawing/2016/ink" xmlns:am3d="http://schemas.microsoft.com/office/drawing/2017/model3d" xmlns:o="urn:schemas-microsoft-com:office:office" xmlns:oel="http://schemas.microsoft.com/office/2019/extlst" xmlns:r="http://schemas.openxmlformats.org/officeDocument/2006/relationships" xmlns:m="http://schemas.openxmlformats.org/officeDocument/2006/math" xmlns:v="urn:schemas-microsoft-com:vml" xmlns:wp14="http://schemas.microsoft.com/office/word/2010/wordprocessingDrawing" xmlns:wp="http://schemas.openxmlformats.org/drawingml/2006/wordprocessingDrawing" xmlns:w10="urn:schemas-microsoft-com:office:word" xmlns:w="http://schemas.openxmlformats.org/wordprocessingml/2006/main" xmlns:w14="http://schemas.microsoft.com/office/word/2010/wordml" xmlns:w15="http://schemas.microsoft.com/office/word/2012/wordml" xmlns:w16cex="http://schemas.microsoft.com/office/word/2018/wordml/cex" xmlns:w16cid="http://schemas.microsoft.com/office/word/2016/wordml/cid" xmlns:w16="http://schemas.microsoft.com/office/word/2018/wordml" xmlns:w16sdtdh="http://schemas.microsoft.com/office/word/2020/wordml/sdtdatahash" xmlns:w16se="http://schemas.microsoft.com/office/word/2015/wordml/symex" xmlns:wpg="http://schemas.microsoft.com/office/word/2010/wordprocessingGroup" xmlns:wpi="http://schemas.microsoft.com/office/word/2010/wordprocessingInk" xmlns:wne="http://schemas.microsoft.com/office/word/2006/wordml" xmlns:wps="http://schemas.microsoft.com/office/word/2010/wordprocessingShape" mc:Ignorable="w14 w15 w16se w16cid w16 w16cex w16sdtdh wp14">
   <w:comment w:id="0" w:author="admin" w:date="2023-11-01T10:55:00Z" w:initials="a">
     <w:p>
       <w:pPr>
@@ -214,19 +221,19 @@
 </file>
 
 <file path=word/commentsExtended.xml><?xml version="1.0" encoding="utf-8"?>
-<w15:commentsEx xmlns:wpc="http://schemas.microsoft.com/office/word/2010/wordprocessingCanvas" xmlns:cx="http://schemas.microsoft.com/office/drawing/2014/chartex" xmlns:cx1="http://schemas.microsoft.com/office/drawing/2015/9/8/chartex" xmlns:cx2="http://schemas.microsoft.com/office/drawing/2015/10/21/chartex" xmlns:cx3="http://schemas.microsoft.com/office/drawing/2016/5/9/chartex" xmlns:cx4="http://schemas.microsoft.com/office/drawing/2016/5/10/chartex" xmlns:cx5="http://schemas.microsoft.com/office/drawing/2016/5/11/chartex" xmlns:cx6="http://schemas.microsoft.com/office/drawing/2016/5/12/chartex" xmlns:cx7="http://schemas.microsoft.com/office/drawing/2016/5/13/chartex" xmlns:cx8="http://schemas.microsoft.com/office/drawing/2016/5/14/chartex" xmlns:mc="http://schemas.openxmlformats.org/markup-compatibility/2006" xmlns:aink="http://schemas.microsoft.com/office/drawing/2016/ink" xmlns:am3d="http://schemas.microsoft.com/office/drawing/2017/model3d" xmlns:o="urn:schemas-microsoft-com:office:office" xmlns:r="http://schemas.openxmlformats.org/officeDocument/2006/relationships" xmlns:m="http://schemas.openxmlformats.org/officeDocument/2006/math" xmlns:v="urn:schemas-microsoft-com:vml" xmlns:wp14="http://schemas.microsoft.com/office/word/2010/wordprocessingDrawing" xmlns:wp="http://schemas.openxmlformats.org/drawingml/2006/wordprocessingDrawing" xmlns:w10="urn:schemas-microsoft-com:office:word" xmlns:w="http://schemas.openxmlformats.org/wordprocessingml/2006/main" xmlns:w14="http://schemas.microsoft.com/office/word/2010/wordml" xmlns:w15="http://schemas.microsoft.com/office/word/2012/wordml" xmlns:w16cid="http://schemas.microsoft.com/office/word/2016/wordml/cid" xmlns:w16se="http://schemas.microsoft.com/office/word/2015/wordml/symex" xmlns:wpg="http://schemas.microsoft.com/office/word/2010/wordprocessingGroup" xmlns:wpi="http://schemas.microsoft.com/office/word/2010/wordprocessingInk" xmlns:wne="http://schemas.microsoft.com/office/word/2006/wordml" xmlns:wps="http://schemas.microsoft.com/office/word/2010/wordprocessingShape" mc:Ignorable="w14 w15 w16se w16cid wp14">
+<w15:commentsEx xmlns:wpc="http://schemas.microsoft.com/office/word/2010/wordprocessingCanvas" xmlns:cx="http://schemas.microsoft.com/office/drawing/2014/chartex" xmlns:cx1="http://schemas.microsoft.com/office/drawing/2015/9/8/chartex" xmlns:cx2="http://schemas.microsoft.com/office/drawing/2015/10/21/chartex" xmlns:cx3="http://schemas.microsoft.com/office/drawing/2016/5/9/chartex" xmlns:cx4="http://schemas.microsoft.com/office/drawing/2016/5/10/chartex" xmlns:cx5="http://schemas.microsoft.com/office/drawing/2016/5/11/chartex" xmlns:cx6="http://schemas.microsoft.com/office/drawing/2016/5/12/chartex" xmlns:cx7="http://schemas.microsoft.com/office/drawing/2016/5/13/chartex" xmlns:cx8="http://schemas.microsoft.com/office/drawing/2016/5/14/chartex" xmlns:mc="http://schemas.openxmlformats.org/markup-compatibility/2006" xmlns:aink="http://schemas.microsoft.com/office/drawing/2016/ink" xmlns:am3d="http://schemas.microsoft.com/office/drawing/2017/model3d" xmlns:o="urn:schemas-microsoft-com:office:office" xmlns:oel="http://schemas.microsoft.com/office/2019/extlst" xmlns:r="http://schemas.openxmlformats.org/officeDocument/2006/relationships" xmlns:m="http://schemas.openxmlformats.org/officeDocument/2006/math" xmlns:v="urn:schemas-microsoft-com:vml" xmlns:wp14="http://schemas.microsoft.com/office/word/2010/wordprocessingDrawing" xmlns:wp="http://schemas.openxmlformats.org/drawingml/2006/wordprocessingDrawing" xmlns:w10="urn:schemas-microsoft-com:office:word" xmlns:w="http://schemas.openxmlformats.org/wordprocessingml/2006/main" xmlns:w14="http://schemas.microsoft.com/office/word/2010/wordml" xmlns:w15="http://schemas.microsoft.com/office/word/2012/wordml" xmlns:w16cex="http://schemas.microsoft.com/office/word/2018/wordml/cex" xmlns:w16cid="http://schemas.microsoft.com/office/word/2016/wordml/cid" xmlns:w16="http://schemas.microsoft.com/office/word/2018/wordml" xmlns:w16sdtdh="http://schemas.microsoft.com/office/word/2020/wordml/sdtdatahash" xmlns:w16se="http://schemas.microsoft.com/office/word/2015/wordml/symex" xmlns:wpg="http://schemas.microsoft.com/office/word/2010/wordprocessingGroup" xmlns:wpi="http://schemas.microsoft.com/office/word/2010/wordprocessingInk" xmlns:wne="http://schemas.microsoft.com/office/word/2006/wordml" xmlns:wps="http://schemas.microsoft.com/office/word/2010/wordprocessingShape" mc:Ignorable="w14 w15 w16se w16cid w16 w16cex w16sdtdh wp14">
   <w15:commentEx w15:paraId="658811AA" w15:done="0"/>
 </w15:commentsEx>
 </file>
 
 <file path=word/commentsIds.xml><?xml version="1.0" encoding="utf-8"?>
-<w16cid:commentsIds xmlns:wpc="http://schemas.microsoft.com/office/word/2010/wordprocessingCanvas" xmlns:cx="http://schemas.microsoft.com/office/drawing/2014/chartex" xmlns:cx1="http://schemas.microsoft.com/office/drawing/2015/9/8/chartex" xmlns:cx2="http://schemas.microsoft.com/office/drawing/2015/10/21/chartex" xmlns:cx3="http://schemas.microsoft.com/office/drawing/2016/5/9/chartex" xmlns:cx4="http://schemas.microsoft.com/office/drawing/2016/5/10/chartex" xmlns:cx5="http://schemas.microsoft.com/office/drawing/2016/5/11/chartex" xmlns:cx6="http://schemas.microsoft.com/office/drawing/2016/5/12/chartex" xmlns:cx7="http://schemas.microsoft.com/office/drawing/2016/5/13/chartex" xmlns:cx8="http://schemas.microsoft.com/office/drawing/2016/5/14/chartex" xmlns:mc="http://schemas.openxmlformats.org/markup-compatibility/2006" xmlns:aink="http://schemas.microsoft.com/office/drawing/2016/ink" xmlns:am3d="http://schemas.microsoft.com/office/drawing/2017/model3d" xmlns:o="urn:schemas-microsoft-com:office:office" xmlns:r="http://schemas.openxmlformats.org/officeDocument/2006/relationships" xmlns:m="http://schemas.openxmlformats.org/officeDocument/2006/math" xmlns:v="urn:schemas-microsoft-com:vml" xmlns:wp14="http://schemas.microsoft.com/office/word/2010/wordprocessingDrawing" xmlns:wp="http://schemas.openxmlformats.org/drawingml/2006/wordprocessingDrawing" xmlns:w10="urn:schemas-microsoft-com:office:word" xmlns:w="http://schemas.openxmlformats.org/wordprocessingml/2006/main" xmlns:w14="http://schemas.microsoft.com/office/word/2010/wordml" xmlns:w15="http://schemas.microsoft.com/office/word/2012/wordml" xmlns:w16cid="http://schemas.microsoft.com/office/word/2016/wordml/cid" xmlns:w16se="http://schemas.microsoft.com/office/word/2015/wordml/symex" xmlns:wpg="http://schemas.microsoft.com/office/word/2010/wordprocessingGroup" xmlns:wpi="http://schemas.microsoft.com/office/word/2010/wordprocessingInk" xmlns:wne="http://schemas.microsoft.com/office/word/2006/wordml" xmlns:wps="http://schemas.microsoft.com/office/word/2010/wordprocessingShape" mc:Ignorable="w14 w15 w16se w16cid wp14">
+<w16cid:commentsIds xmlns:wpc="http://schemas.microsoft.com/office/word/2010/wordprocessingCanvas" xmlns:cx="http://schemas.microsoft.com/office/drawing/2014/chartex" xmlns:cx1="http://schemas.microsoft.com/office/drawing/2015/9/8/chartex" xmlns:cx2="http://schemas.microsoft.com/office/drawing/2015/10/21/chartex" xmlns:cx3="http://schemas.microsoft.com/office/drawing/2016/5/9/chartex" xmlns:cx4="http://schemas.microsoft.com/office/drawing/2016/5/10/chartex" xmlns:cx5="http://schemas.microsoft.com/office/drawing/2016/5/11/chartex" xmlns:cx6="http://schemas.microsoft.com/office/drawing/2016/5/12/chartex" xmlns:cx7="http://schemas.microsoft.com/office/drawing/2016/5/13/chartex" xmlns:cx8="http://schemas.microsoft.com/office/drawing/2016/5/14/chartex" xmlns:mc="http://schemas.openxmlformats.org/markup-compatibility/2006" xmlns:aink="http://schemas.microsoft.com/office/drawing/2016/ink" xmlns:am3d="http://schemas.microsoft.com/office/drawing/2017/model3d" xmlns:o="urn:schemas-microsoft-com:office:office" xmlns:oel="http://schemas.microsoft.com/office/2019/extlst" xmlns:r="http://schemas.openxmlformats.org/officeDocument/2006/relationships" xmlns:m="http://schemas.openxmlformats.org/officeDocument/2006/math" xmlns:v="urn:schemas-microsoft-com:vml" xmlns:wp14="http://schemas.microsoft.com/office/word/2010/wordprocessingDrawing" xmlns:wp="http://schemas.openxmlformats.org/drawingml/2006/wordprocessingDrawing" xmlns:w10="urn:schemas-microsoft-com:office:word" xmlns:w="http://schemas.openxmlformats.org/wordprocessingml/2006/main" xmlns:w14="http://schemas.microsoft.com/office/word/2010/wordml" xmlns:w15="http://schemas.microsoft.com/office/word/2012/wordml" xmlns:w16cex="http://schemas.microsoft.com/office/word/2018/wordml/cex" xmlns:w16cid="http://schemas.microsoft.com/office/word/2016/wordml/cid" xmlns:w16="http://schemas.microsoft.com/office/word/2018/wordml" xmlns:w16sdtdh="http://schemas.microsoft.com/office/word/2020/wordml/sdtdatahash" xmlns:w16se="http://schemas.microsoft.com/office/word/2015/wordml/symex" xmlns:wpg="http://schemas.microsoft.com/office/word/2010/wordprocessingGroup" xmlns:wpi="http://schemas.microsoft.com/office/word/2010/wordprocessingInk" xmlns:wne="http://schemas.microsoft.com/office/word/2006/wordml" xmlns:wps="http://schemas.microsoft.com/office/word/2010/wordprocessingShape" mc:Ignorable="w14 w15 w16se w16cid w16 w16cex w16sdtdh wp14">
   <w16cid:commentId w16cid:paraId="658811AA" w16cid:durableId="28ECAD32"/>
 </w16cid:commentsIds>
 </file>
 
 <file path=word/numbering.xml><?xml version="1.0" encoding="utf-8"?>
-<w:numbering xmlns:wpc="http://schemas.microsoft.com/office/word/2010/wordprocessingCanvas" xmlns:cx="http://schemas.microsoft.com/office/drawing/2014/chartex" xmlns:cx1="http://schemas.microsoft.com/office/drawing/2015/9/8/chartex" xmlns:cx2="http://schemas.microsoft.com/office/drawing/2015/10/21/chartex" xmlns:cx3="http://schemas.microsoft.com/office/drawing/2016/5/9/chartex" xmlns:cx4="http://schemas.microsoft.com/office/drawing/2016/5/10/chartex" xmlns:cx5="http://schemas.microsoft.com/office/drawing/2016/5/11/chartex" xmlns:cx6="http://schemas.microsoft.com/office/drawing/2016/5/12/chartex" xmlns:cx7="http://schemas.microsoft.com/office/drawing/2016/5/13/chartex" xmlns:cx8="http://schemas.microsoft.com/office/drawing/2016/5/14/chartex" xmlns:mc="http://schemas.openxmlformats.org/markup-compatibility/2006" xmlns:aink="http://schemas.microsoft.com/office/drawing/2016/ink" xmlns:am3d="http://schemas.microsoft.com/office/drawing/2017/model3d" xmlns:o="urn:schemas-microsoft-com:office:office" xmlns:r="http://schemas.openxmlformats.org/officeDocument/2006/relationships" xmlns:m="http://schemas.openxmlformats.org/officeDocument/2006/math" xmlns:v="urn:schemas-microsoft-com:vml" xmlns:wp14="http://schemas.microsoft.com/office/word/2010/wordprocessingDrawing" xmlns:wp="http://schemas.openxmlformats.org/drawingml/2006/wordprocessingDrawing" xmlns:w10="urn:schemas-microsoft-com:office:word" xmlns:w="http://schemas.openxmlformats.org/wordprocessingml/2006/main" xmlns:w14="http://schemas.microsoft.com/office/word/2010/wordml" xmlns:w15="http://schemas.microsoft.com/office/word/2012/wordml" xmlns:w16cid="http://schemas.microsoft.com/office/word/2016/wordml/cid" xmlns:w16se="http://schemas.microsoft.com/office/word/2015/wordml/symex" xmlns:wpg="http://schemas.microsoft.com/office/word/2010/wordprocessingGroup" xmlns:wpi="http://schemas.microsoft.com/office/word/2010/wordprocessingInk" xmlns:wne="http://schemas.microsoft.com/office/word/2006/wordml" xmlns:wps="http://schemas.microsoft.com/office/word/2010/wordprocessingShape" mc:Ignorable="w14 w15 w16se w16cid wp14">
+<w:numbering xmlns:wpc="http://schemas.microsoft.com/office/word/2010/wordprocessingCanvas" xmlns:cx="http://schemas.microsoft.com/office/drawing/2014/chartex" xmlns:cx1="http://schemas.microsoft.com/office/drawing/2015/9/8/chartex" xmlns:cx2="http://schemas.microsoft.com/office/drawing/2015/10/21/chartex" xmlns:cx3="http://schemas.microsoft.com/office/drawing/2016/5/9/chartex" xmlns:cx4="http://schemas.microsoft.com/office/drawing/2016/5/10/chartex" xmlns:cx5="http://schemas.microsoft.com/office/drawing/2016/5/11/chartex" xmlns:cx6="http://schemas.microsoft.com/office/drawing/2016/5/12/chartex" xmlns:cx7="http://schemas.microsoft.com/office/drawing/2016/5/13/chartex" xmlns:cx8="http://schemas.microsoft.com/office/drawing/2016/5/14/chartex" xmlns:mc="http://schemas.openxmlformats.org/markup-compatibility/2006" xmlns:aink="http://schemas.microsoft.com/office/drawing/2016/ink" xmlns:am3d="http://schemas.microsoft.com/office/drawing/2017/model3d" xmlns:o="urn:schemas-microsoft-com:office:office" xmlns:oel="http://schemas.microsoft.com/office/2019/extlst" xmlns:r="http://schemas.openxmlformats.org/officeDocument/2006/relationships" xmlns:m="http://schemas.openxmlformats.org/officeDocument/2006/math" xmlns:v="urn:schemas-microsoft-com:vml" xmlns:wp14="http://schemas.microsoft.com/office/word/2010/wordprocessingDrawing" xmlns:wp="http://schemas.openxmlformats.org/drawingml/2006/wordprocessingDrawing" xmlns:w10="urn:schemas-microsoft-com:office:word" xmlns:w="http://schemas.openxmlformats.org/wordprocessingml/2006/main" xmlns:w14="http://schemas.microsoft.com/office/word/2010/wordml" xmlns:w15="http://schemas.microsoft.com/office/word/2012/wordml" xmlns:w16cex="http://schemas.microsoft.com/office/word/2018/wordml/cex" xmlns:w16cid="http://schemas.microsoft.com/office/word/2016/wordml/cid" xmlns:w16="http://schemas.microsoft.com/office/word/2018/wordml" xmlns:w16sdtdh="http://schemas.microsoft.com/office/word/2020/wordml/sdtdatahash" xmlns:w16se="http://schemas.microsoft.com/office/word/2015/wordml/symex" xmlns:wpg="http://schemas.microsoft.com/office/word/2010/wordprocessingGroup" xmlns:wpi="http://schemas.microsoft.com/office/word/2010/wordprocessingInk" xmlns:wne="http://schemas.microsoft.com/office/word/2006/wordml" xmlns:wps="http://schemas.microsoft.com/office/word/2010/wordprocessingShape" mc:Ignorable="w14 w15 w16se w16cid w16 w16cex w16sdtdh wp14">
   <w:abstractNum w:abstractNumId="0" w15:restartNumberingAfterBreak="0">
     <w:nsid w:val="09ED6736"/>
     <w:multiLevelType w:val="hybridMultilevel"/>
@@ -542,20 +549,20 @@
       </w:pPr>
     </w:lvl>
   </w:abstractNum>
-  <w:num w:numId="1">
+  <w:num w:numId="1" w16cid:durableId="1028024855">
     <w:abstractNumId w:val="2"/>
   </w:num>
-  <w:num w:numId="2">
+  <w:num w:numId="2" w16cid:durableId="1932738383">
     <w:abstractNumId w:val="1"/>
   </w:num>
-  <w:num w:numId="3">
+  <w:num w:numId="3" w16cid:durableId="189420751">
     <w:abstractNumId w:val="0"/>
   </w:num>
 </w:numbering>
 </file>
 
 <file path=word/people.xml><?xml version="1.0" encoding="utf-8"?>
-<w15:people xmlns:wpc="http://schemas.microsoft.com/office/word/2010/wordprocessingCanvas" xmlns:cx="http://schemas.microsoft.com/office/drawing/2014/chartex" xmlns:cx1="http://schemas.microsoft.com/office/drawing/2015/9/8/chartex" xmlns:cx2="http://schemas.microsoft.com/office/drawing/2015/10/21/chartex" xmlns:cx3="http://schemas.microsoft.com/office/drawing/2016/5/9/chartex" xmlns:cx4="http://schemas.microsoft.com/office/drawing/2016/5/10/chartex" xmlns:cx5="http://schemas.microsoft.com/office/drawing/2016/5/11/chartex" xmlns:cx6="http://schemas.microsoft.com/office/drawing/2016/5/12/chartex" xmlns:cx7="http://schemas.microsoft.com/office/drawing/2016/5/13/chartex" xmlns:cx8="http://schemas.microsoft.com/office/drawing/2016/5/14/chartex" xmlns:mc="http://schemas.openxmlformats.org/markup-compatibility/2006" xmlns:aink="http://schemas.microsoft.com/office/drawing/2016/ink" xmlns:am3d="http://schemas.microsoft.com/office/drawing/2017/model3d" xmlns:o="urn:schemas-microsoft-com:office:office" xmlns:r="http://schemas.openxmlformats.org/officeDocument/2006/relationships" xmlns:m="http://schemas.openxmlformats.org/officeDocument/2006/math" xmlns:v="urn:schemas-microsoft-com:vml" xmlns:wp14="http://schemas.microsoft.com/office/word/2010/wordprocessingDrawing" xmlns:wp="http://schemas.openxmlformats.org/drawingml/2006/wordprocessingDrawing" xmlns:w10="urn:schemas-microsoft-com:office:word" xmlns:w="http://schemas.openxmlformats.org/wordprocessingml/2006/main" xmlns:w14="http://schemas.microsoft.com/office/word/2010/wordml" xmlns:w15="http://schemas.microsoft.com/office/word/2012/wordml" xmlns:w16cid="http://schemas.microsoft.com/office/word/2016/wordml/cid" xmlns:w16se="http://schemas.microsoft.com/office/word/2015/wordml/symex" xmlns:wpg="http://schemas.microsoft.com/office/word/2010/wordprocessingGroup" xmlns:wpi="http://schemas.microsoft.com/office/word/2010/wordprocessingInk" xmlns:wne="http://schemas.microsoft.com/office/word/2006/wordml" xmlns:wps="http://schemas.microsoft.com/office/word/2010/wordprocessingShape" mc:Ignorable="w14 w15 w16se w16cid wp14">
+<w15:people xmlns:wpc="http://schemas.microsoft.com/office/word/2010/wordprocessingCanvas" xmlns:cx="http://schemas.microsoft.com/office/drawing/2014/chartex" xmlns:cx1="http://schemas.microsoft.com/office/drawing/2015/9/8/chartex" xmlns:cx2="http://schemas.microsoft.com/office/drawing/2015/10/21/chartex" xmlns:cx3="http://schemas.microsoft.com/office/drawing/2016/5/9/chartex" xmlns:cx4="http://schemas.microsoft.com/office/drawing/2016/5/10/chartex" xmlns:cx5="http://schemas.microsoft.com/office/drawing/2016/5/11/chartex" xmlns:cx6="http://schemas.microsoft.com/office/drawing/2016/5/12/chartex" xmlns:cx7="http://schemas.microsoft.com/office/drawing/2016/5/13/chartex" xmlns:cx8="http://schemas.microsoft.com/office/drawing/2016/5/14/chartex" xmlns:mc="http://schemas.openxmlformats.org/markup-compatibility/2006" xmlns:aink="http://schemas.microsoft.com/office/drawing/2016/ink" xmlns:am3d="http://schemas.microsoft.com/office/drawing/2017/model3d" xmlns:o="urn:schemas-microsoft-com:office:office" xmlns:oel="http://schemas.microsoft.com/office/2019/extlst" xmlns:r="http://schemas.openxmlformats.org/officeDocument/2006/relationships" xmlns:m="http://schemas.openxmlformats.org/officeDocument/2006/math" xmlns:v="urn:schemas-microsoft-com:vml" xmlns:wp14="http://schemas.microsoft.com/office/word/2010/wordprocessingDrawing" xmlns:wp="http://schemas.openxmlformats.org/drawingml/2006/wordprocessingDrawing" xmlns:w10="urn:schemas-microsoft-com:office:word" xmlns:w="http://schemas.openxmlformats.org/wordprocessingml/2006/main" xmlns:w14="http://schemas.microsoft.com/office/word/2010/wordml" xmlns:w15="http://schemas.microsoft.com/office/word/2012/wordml" xmlns:w16cex="http://schemas.microsoft.com/office/word/2018/wordml/cex" xmlns:w16cid="http://schemas.microsoft.com/office/word/2016/wordml/cid" xmlns:w16="http://schemas.microsoft.com/office/word/2018/wordml" xmlns:w16sdtdh="http://schemas.microsoft.com/office/word/2020/wordml/sdtdatahash" xmlns:w16se="http://schemas.microsoft.com/office/word/2015/wordml/symex" xmlns:wpg="http://schemas.microsoft.com/office/word/2010/wordprocessingGroup" xmlns:wpi="http://schemas.microsoft.com/office/word/2010/wordprocessingInk" xmlns:wne="http://schemas.microsoft.com/office/word/2006/wordml" xmlns:wps="http://schemas.microsoft.com/office/word/2010/wordprocessingShape" mc:Ignorable="w14 w15 w16se w16cid w16 w16cex w16sdtdh wp14">
   <w15:person w15:author="admin">
     <w15:presenceInfo w15:providerId="None" w15:userId="admin"/>
   </w15:person>
@@ -563,7 +570,7 @@
 </file>
 
 <file path=word/styles.xml><?xml version="1.0" encoding="utf-8"?>
-<w:styles xmlns:mc="http://schemas.openxmlformats.org/markup-compatibility/2006" xmlns:r="http://schemas.openxmlformats.org/officeDocument/2006/relationships" xmlns:w="http://schemas.openxmlformats.org/wordprocessingml/2006/main" xmlns:w14="http://schemas.microsoft.com/office/word/2010/wordml" xmlns:w15="http://schemas.microsoft.com/office/word/2012/wordml" xmlns:w16cid="http://schemas.microsoft.com/office/word/2016/wordml/cid" xmlns:w16se="http://schemas.microsoft.com/office/word/2015/wordml/symex" mc:Ignorable="w14 w15 w16se w16cid">
+<w:styles xmlns:mc="http://schemas.openxmlformats.org/markup-compatibility/2006" xmlns:r="http://schemas.openxmlformats.org/officeDocument/2006/relationships" xmlns:w="http://schemas.openxmlformats.org/wordprocessingml/2006/main" xmlns:w14="http://schemas.microsoft.com/office/word/2010/wordml" xmlns:w15="http://schemas.microsoft.com/office/word/2012/wordml" xmlns:w16cex="http://schemas.microsoft.com/office/word/2018/wordml/cex" xmlns:w16cid="http://schemas.microsoft.com/office/word/2016/wordml/cid" xmlns:w16="http://schemas.microsoft.com/office/word/2018/wordml" xmlns:w16sdtdh="http://schemas.microsoft.com/office/word/2020/wordml/sdtdatahash" xmlns:w16se="http://schemas.microsoft.com/office/word/2015/wordml/symex" mc:Ignorable="w14 w15 w16se w16cid w16 w16cex w16sdtdh">
   <w:docDefaults>
     <w:rPrDefault>
       <w:rPr>
@@ -579,7 +586,7 @@
       </w:pPr>
     </w:pPrDefault>
   </w:docDefaults>
-  <w:latentStyles w:defLockedState="0" w:defUIPriority="99" w:defSemiHidden="0" w:defUnhideWhenUsed="0" w:defQFormat="0" w:count="375">
+  <w:latentStyles w:defLockedState="0" w:defUIPriority="99" w:defSemiHidden="0" w:defUnhideWhenUsed="0" w:defQFormat="0" w:count="376">
     <w:lsdException w:name="Normal" w:uiPriority="0" w:qFormat="1"/>
     <w:lsdException w:name="heading 1" w:uiPriority="9" w:qFormat="1"/>
     <w:lsdException w:name="heading 2" w:semiHidden="1" w:uiPriority="9" w:unhideWhenUsed="1" w:qFormat="1"/>
@@ -955,6 +962,7 @@
     <w:lsdException w:name="Smart Hyperlink" w:semiHidden="1" w:unhideWhenUsed="1"/>
     <w:lsdException w:name="Hashtag" w:semiHidden="1" w:unhideWhenUsed="1"/>
     <w:lsdException w:name="Unresolved Mention" w:semiHidden="1" w:unhideWhenUsed="1"/>
+    <w:lsdException w:name="Smart Link" w:semiHidden="1" w:unhideWhenUsed="1"/>
   </w:latentStyles>
   <w:style w:type="paragraph" w:default="1" w:styleId="Standard">
     <w:name w:val="Normal"/>

</xml_diff>